<commit_message>
Add second round imputation of the census feature data; update model output
</commit_message>
<xml_diff>
--- a/gravity_covid_TL/draft report/Draft_report_TL_20210502.docx
+++ b/gravity_covid_TL/draft report/Draft_report_TL_20210502.docx
@@ -306,23 +306,7 @@
           <w:sz w:val="24"/>
           <w:szCs w:val="24"/>
         </w:rPr>
-        <w:t xml:space="preserve"> January 2020 from incoming </w:t>
-      </w:r>
-      <w:proofErr w:type="spellStart"/>
-      <w:r>
-        <w:rPr>
-          <w:sz w:val="24"/>
-          <w:szCs w:val="24"/>
-        </w:rPr>
-        <w:t>travelers</w:t>
-      </w:r>
-      <w:proofErr w:type="spellEnd"/>
-      <w:r>
-        <w:rPr>
-          <w:sz w:val="24"/>
-          <w:szCs w:val="24"/>
-        </w:rPr>
-        <w:t xml:space="preserve"> from China. One month </w:t>
+        <w:t xml:space="preserve"> January 2020 from incoming travelers from China. One month </w:t>
       </w:r>
       <w:r>
         <w:rPr>
@@ -784,23 +768,7 @@
           <w:sz w:val="24"/>
           <w:szCs w:val="24"/>
         </w:rPr>
-        <w:t xml:space="preserve"> the beginning of the spread – the four-digit postcode (</w:t>
-      </w:r>
-      <w:proofErr w:type="spellStart"/>
-      <w:r>
-        <w:rPr>
-          <w:sz w:val="24"/>
-          <w:szCs w:val="24"/>
-        </w:rPr>
-        <w:t>a.k.a</w:t>
-      </w:r>
-      <w:proofErr w:type="spellEnd"/>
-      <w:r>
-        <w:rPr>
-          <w:sz w:val="24"/>
-          <w:szCs w:val="24"/>
-        </w:rPr>
-        <w:t xml:space="preserve"> postal area or POA or POA_NAME16) for each of the three clusters’ origins are shown in the red text annotation below. </w:t>
+        <w:t xml:space="preserve"> the beginning of the spread – the four-digit postcode (a.k.a postal area or POA or POA_NAME16) for each of the three clusters’ origins are shown in the red text annotation below. </w:t>
       </w:r>
     </w:p>
     <w:p>
@@ -1976,15 +1944,7 @@
           <w:sz w:val="24"/>
           <w:szCs w:val="24"/>
         </w:rPr>
-        <w:t xml:space="preserve">These observations inspire the use of the Gravity Models to measure the level of “connectivity” between geographical </w:t>
-      </w:r>
-      <w:proofErr w:type="gramStart"/>
-      <w:r>
-        <w:rPr>
-          <w:sz w:val="24"/>
-          <w:szCs w:val="24"/>
-        </w:rPr>
-        <w:t>areas</w:t>
+        <w:t>These observations inspire the use of the Gravity Models to measure the level of “connectivity” between geographical areas</w:t>
       </w:r>
       <w:r>
         <w:rPr>
@@ -1998,15 +1958,7 @@
           <w:sz w:val="24"/>
           <w:szCs w:val="24"/>
         </w:rPr>
-        <w:t xml:space="preserve"> using</w:t>
-      </w:r>
-      <w:proofErr w:type="gramEnd"/>
-      <w:r>
-        <w:rPr>
-          <w:sz w:val="24"/>
-          <w:szCs w:val="24"/>
-        </w:rPr>
-        <w:t xml:space="preserve"> a series of “point of interest” </w:t>
+        <w:t xml:space="preserve"> using a series of “point of interest” </w:t>
       </w:r>
       <w:r>
         <w:rPr>
@@ -2599,7 +2551,6 @@
         </w:rPr>
         <w:t xml:space="preserve"> and </w:t>
       </w:r>
-      <w:proofErr w:type="spellStart"/>
       <w:r>
         <w:rPr>
           <w:sz w:val="24"/>
@@ -2607,7 +2558,6 @@
         </w:rPr>
         <w:t>Standaert</w:t>
       </w:r>
-      <w:proofErr w:type="spellEnd"/>
       <w:r>
         <w:rPr>
           <w:sz w:val="24"/>
@@ -2727,23 +2677,7 @@
           <w:szCs w:val="24"/>
         </w:rPr>
         <w:lastRenderedPageBreak/>
-        <w:t xml:space="preserve">The empirical success of the gravity model has led to the development of a variety of theoretical models to underpin the gravity equation - – such as the structural gravity model based on the Multi-Country Ricardian Model (Eaton and </w:t>
-      </w:r>
-      <w:proofErr w:type="spellStart"/>
-      <w:r>
-        <w:rPr>
-          <w:sz w:val="24"/>
-          <w:szCs w:val="24"/>
-        </w:rPr>
-        <w:t>Kortum</w:t>
-      </w:r>
-      <w:proofErr w:type="spellEnd"/>
-      <w:r>
-        <w:rPr>
-          <w:sz w:val="24"/>
-          <w:szCs w:val="24"/>
-        </w:rPr>
-        <w:t xml:space="preserve">, 2002), the structural gravity model with heterogeneous firms from Melitz (2003), Chaney (2008) and Redding (2001). </w:t>
+        <w:t xml:space="preserve">The empirical success of the gravity model has led to the development of a variety of theoretical models to underpin the gravity equation - – such as the structural gravity model based on the Multi-Country Ricardian Model (Eaton and Kortum, 2002), the structural gravity model with heterogeneous firms from Melitz (2003), Chaney (2008) and Redding (2001). </w:t>
       </w:r>
     </w:p>
     <w:p>
@@ -3027,23 +2961,7 @@
           <w:sz w:val="24"/>
           <w:szCs w:val="24"/>
         </w:rPr>
-        <w:t xml:space="preserve"> shows the geo-coordinates of POIs (hospitals, schools, shopping </w:t>
-      </w:r>
-      <w:proofErr w:type="spellStart"/>
-      <w:r>
-        <w:rPr>
-          <w:sz w:val="24"/>
-          <w:szCs w:val="24"/>
-        </w:rPr>
-        <w:t>centers</w:t>
-      </w:r>
-      <w:proofErr w:type="spellEnd"/>
-      <w:r>
-        <w:rPr>
-          <w:sz w:val="24"/>
-          <w:szCs w:val="24"/>
-        </w:rPr>
-        <w:t xml:space="preserve">, and supermarkets) in the Sydney area, overlaying the choropleth map of accumulated Covid-19 cases. </w:t>
+        <w:t xml:space="preserve"> shows the geo-coordinates of POIs (hospitals, schools, shopping centers, and supermarkets) in the Sydney area, overlaying the choropleth map of accumulated Covid-19 cases. </w:t>
       </w:r>
     </w:p>
     <w:p>
@@ -3109,7 +3027,6 @@
         <w:t xml:space="preserve">We used the </w:t>
       </w:r>
       <w:hyperlink r:id="rId16" w:history="1">
-        <w:proofErr w:type="spellStart"/>
         <w:r>
           <w:rPr>
             <w:rStyle w:val="Hyperlink"/>
@@ -3118,7 +3035,6 @@
           </w:rPr>
           <w:t>sp</w:t>
         </w:r>
-        <w:proofErr w:type="spellEnd"/>
       </w:hyperlink>
       <w:r>
         <w:rPr>
@@ -3204,30 +3120,14 @@
           <w:sz w:val="24"/>
           <w:szCs w:val="24"/>
         </w:rPr>
-        <w:t xml:space="preserve">As an </w:t>
-      </w:r>
-      <w:proofErr w:type="gramStart"/>
-      <w:r>
-        <w:rPr>
-          <w:sz w:val="24"/>
-          <w:szCs w:val="24"/>
-        </w:rPr>
-        <w:t xml:space="preserve">illustration, </w:t>
-      </w:r>
-      <w:r>
-        <w:rPr>
-          <w:sz w:val="24"/>
-          <w:szCs w:val="24"/>
-        </w:rPr>
-        <w:t xml:space="preserve"> we</w:t>
-      </w:r>
-      <w:proofErr w:type="gramEnd"/>
-      <w:r>
-        <w:rPr>
-          <w:sz w:val="24"/>
-          <w:szCs w:val="24"/>
-        </w:rPr>
-        <w:t xml:space="preserve"> </w:t>
+        <w:t xml:space="preserve">As an illustration, </w:t>
+      </w:r>
+      <w:r>
+        <w:rPr>
+          <w:sz w:val="24"/>
+          <w:szCs w:val="24"/>
+        </w:rPr>
+        <w:t xml:space="preserve"> we </w:t>
       </w:r>
       <w:r>
         <w:rPr>
@@ -3752,10 +3652,10 @@
           <w:noProof/>
         </w:rPr>
         <w:drawing>
-          <wp:inline distT="0" distB="0" distL="0" distR="0" wp14:anchorId="7D9908E6" wp14:editId="405092F9">
-            <wp:extent cx="5731510" cy="3991610"/>
-            <wp:effectExtent l="0" t="0" r="2540" b="8890"/>
-            <wp:docPr id="21" name="Picture 21"/>
+          <wp:inline distT="0" distB="0" distL="0" distR="0" wp14:anchorId="62A2CE42" wp14:editId="43A5AEE3">
+            <wp:extent cx="5731510" cy="4009390"/>
+            <wp:effectExtent l="0" t="0" r="2540" b="0"/>
+            <wp:docPr id="26" name="Picture 26"/>
             <wp:cNvGraphicFramePr>
               <a:graphicFrameLocks xmlns:a="http://schemas.openxmlformats.org/drawingml/2006/main" noChangeAspect="1"/>
             </wp:cNvGraphicFramePr>
@@ -3775,7 +3675,7 @@
                   <pic:spPr>
                     <a:xfrm>
                       <a:off x="0" y="0"/>
-                      <a:ext cx="5731510" cy="3991610"/>
+                      <a:ext cx="5731510" cy="4009390"/>
                     </a:xfrm>
                     <a:prstGeom prst="rect">
                       <a:avLst/>
@@ -4478,7 +4378,6 @@
         <w:t xml:space="preserve"> gathered from the Google Distance Matrix API (through the interface of the `</w:t>
       </w:r>
       <w:hyperlink r:id="rId32" w:history="1">
-        <w:proofErr w:type="spellStart"/>
         <w:r>
           <w:rPr>
             <w:rStyle w:val="Hyperlink"/>
@@ -4487,7 +4386,6 @@
           </w:rPr>
           <w:t>ggmap</w:t>
         </w:r>
-        <w:proofErr w:type="spellEnd"/>
       </w:hyperlink>
       <w:r>
         <w:rPr>
@@ -4677,27 +4575,7 @@
           <w:sz w:val="24"/>
           <w:szCs w:val="24"/>
         </w:rPr>
-        <w:t xml:space="preserve">Evaluation metric time series, </w:t>
-      </w:r>
-      <w:proofErr w:type="gramStart"/>
-      <w:r>
-        <w:rPr>
-          <w:i/>
-          <w:iCs/>
-          <w:sz w:val="24"/>
-          <w:szCs w:val="24"/>
-        </w:rPr>
-        <w:t>e.g.</w:t>
-      </w:r>
-      <w:proofErr w:type="gramEnd"/>
-      <w:r>
-        <w:rPr>
-          <w:i/>
-          <w:iCs/>
-          <w:sz w:val="24"/>
-          <w:szCs w:val="24"/>
-        </w:rPr>
-        <w:t xml:space="preserve"> conditional probability of positive case</w:t>
+        <w:t>Evaluation metric time series, e.g. conditional probability of positive case</w:t>
       </w:r>
     </w:p>
     <w:p>
@@ -5034,10 +4912,10 @@
           <w:noProof/>
         </w:rPr>
         <w:drawing>
-          <wp:inline distT="0" distB="0" distL="0" distR="0" wp14:anchorId="083981FC" wp14:editId="762A88CF">
-            <wp:extent cx="4554747" cy="2305790"/>
-            <wp:effectExtent l="0" t="0" r="0" b="0"/>
-            <wp:docPr id="12" name="Picture 12"/>
+          <wp:inline distT="0" distB="0" distL="0" distR="0" wp14:anchorId="1EC6324E" wp14:editId="7F7EBBDA">
+            <wp:extent cx="4152783" cy="1975104"/>
+            <wp:effectExtent l="0" t="0" r="635" b="6350"/>
+            <wp:docPr id="31" name="Picture 31"/>
             <wp:cNvGraphicFramePr>
               <a:graphicFrameLocks xmlns:a="http://schemas.openxmlformats.org/drawingml/2006/main" noChangeAspect="1"/>
             </wp:cNvGraphicFramePr>
@@ -5057,7 +4935,7 @@
                   <pic:spPr>
                     <a:xfrm>
                       <a:off x="0" y="0"/>
-                      <a:ext cx="4631362" cy="2344575"/>
+                      <a:ext cx="4169244" cy="1982933"/>
                     </a:xfrm>
                     <a:prstGeom prst="rect">
                       <a:avLst/>
@@ -5072,22 +4950,20 @@
     </w:p>
     <w:p>
       <w:pPr>
-        <w:pStyle w:val="Heading2"/>
-      </w:pPr>
-      <w:r>
-        <w:t>Challenger</w:t>
-      </w:r>
-    </w:p>
-    <w:p>
+        <w:rPr>
+          <w:sz w:val="24"/>
+          <w:szCs w:val="24"/>
+        </w:rPr>
+      </w:pPr>
       <w:r>
         <w:rPr>
           <w:noProof/>
         </w:rPr>
         <w:drawing>
-          <wp:inline distT="0" distB="0" distL="0" distR="0" wp14:anchorId="4B2018D1" wp14:editId="2D52CA6E">
-            <wp:extent cx="5731510" cy="4100195"/>
-            <wp:effectExtent l="0" t="0" r="2540" b="0"/>
-            <wp:docPr id="23" name="Picture 23"/>
+          <wp:inline distT="0" distB="0" distL="0" distR="0" wp14:anchorId="03D026B0" wp14:editId="4070115D">
+            <wp:extent cx="3057754" cy="1821062"/>
+            <wp:effectExtent l="0" t="0" r="0" b="8255"/>
+            <wp:docPr id="32" name="Picture 32"/>
             <wp:cNvGraphicFramePr>
               <a:graphicFrameLocks xmlns:a="http://schemas.openxmlformats.org/drawingml/2006/main" noChangeAspect="1"/>
             </wp:cNvGraphicFramePr>
@@ -5107,7 +4983,7 @@
                   <pic:spPr>
                     <a:xfrm>
                       <a:off x="0" y="0"/>
-                      <a:ext cx="5731510" cy="4100195"/>
+                      <a:ext cx="3072682" cy="1829953"/>
                     </a:xfrm>
                     <a:prstGeom prst="rect">
                       <a:avLst/>
@@ -5122,51 +4998,10 @@
     </w:p>
     <w:p>
       <w:pPr>
-        <w:pStyle w:val="Heading1"/>
-      </w:pPr>
-      <w:r>
-        <w:t>Conclusion</w:t>
-      </w:r>
-    </w:p>
-    <w:p/>
-    <w:p>
-      <w:pPr>
-        <w:pStyle w:val="Heading1"/>
-      </w:pPr>
-      <w:r>
-        <w:t>Further research</w:t>
-      </w:r>
-    </w:p>
-    <w:p>
-      <w:r>
-        <w:t>The methodology applied in the report can be extended to other geographic areas suffering from the Covid-19, especially with some data from the United States where the number of cases is more significant</w:t>
-      </w:r>
-      <w:r>
-        <w:t>. T</w:t>
-      </w:r>
-      <w:r>
-        <w:t xml:space="preserve">he </w:t>
-      </w:r>
-      <w:r>
-        <w:t xml:space="preserve">US </w:t>
-      </w:r>
-      <w:r>
-        <w:t>data is</w:t>
-      </w:r>
-      <w:r>
-        <w:t xml:space="preserve"> also</w:t>
-      </w:r>
-      <w:r>
-        <w:t xml:space="preserve"> available in more detail, such as the percentage of antibody rate for New York City by Modified Zip Code Tabulation Areas (MODZCTA) as shown in </w:t>
-      </w:r>
-      <w:r>
-        <w:rPr>
-          <w:highlight w:val="yellow"/>
-        </w:rPr>
-        <w:t>{Chart index}</w:t>
-      </w:r>
-      <w:r>
-        <w:t xml:space="preserve">. </w:t>
+        <w:pStyle w:val="Heading2"/>
+      </w:pPr>
+      <w:r>
+        <w:t>Challenger</w:t>
       </w:r>
     </w:p>
     <w:p>
@@ -5174,12 +5009,11 @@
         <w:rPr>
           <w:noProof/>
         </w:rPr>
-        <w:lastRenderedPageBreak/>
         <w:drawing>
-          <wp:inline distT="0" distB="0" distL="0" distR="0" wp14:anchorId="46B3CF94" wp14:editId="21B41E7E">
-            <wp:extent cx="5731510" cy="3696970"/>
-            <wp:effectExtent l="0" t="0" r="2540" b="0"/>
-            <wp:docPr id="11" name="Picture 11"/>
+          <wp:inline distT="0" distB="0" distL="0" distR="0" wp14:anchorId="2FC89D4D" wp14:editId="1461FD85">
+            <wp:extent cx="5517214" cy="4045305"/>
+            <wp:effectExtent l="0" t="0" r="7620" b="0"/>
+            <wp:docPr id="33" name="Picture 33"/>
             <wp:cNvGraphicFramePr>
               <a:graphicFrameLocks xmlns:a="http://schemas.openxmlformats.org/drawingml/2006/main" noChangeAspect="1"/>
             </wp:cNvGraphicFramePr>
@@ -5199,6 +5033,141 @@
                   <pic:spPr>
                     <a:xfrm>
                       <a:off x="0" y="0"/>
+                      <a:ext cx="5524588" cy="4050711"/>
+                    </a:xfrm>
+                    <a:prstGeom prst="rect">
+                      <a:avLst/>
+                    </a:prstGeom>
+                  </pic:spPr>
+                </pic:pic>
+              </a:graphicData>
+            </a:graphic>
+          </wp:inline>
+        </w:drawing>
+      </w:r>
+    </w:p>
+    <w:p>
+      <w:r>
+        <w:rPr>
+          <w:noProof/>
+        </w:rPr>
+        <w:lastRenderedPageBreak/>
+        <w:drawing>
+          <wp:inline distT="0" distB="0" distL="0" distR="0" wp14:anchorId="0F547FA2" wp14:editId="41751BA0">
+            <wp:extent cx="5731510" cy="4438015"/>
+            <wp:effectExtent l="0" t="0" r="2540" b="635"/>
+            <wp:docPr id="40" name="Picture 40"/>
+            <wp:cNvGraphicFramePr>
+              <a:graphicFrameLocks xmlns:a="http://schemas.openxmlformats.org/drawingml/2006/main" noChangeAspect="1"/>
+            </wp:cNvGraphicFramePr>
+            <a:graphic xmlns:a="http://schemas.openxmlformats.org/drawingml/2006/main">
+              <a:graphicData uri="http://schemas.openxmlformats.org/drawingml/2006/picture">
+                <pic:pic xmlns:pic="http://schemas.openxmlformats.org/drawingml/2006/picture">
+                  <pic:nvPicPr>
+                    <pic:cNvPr id="1" name=""/>
+                    <pic:cNvPicPr/>
+                  </pic:nvPicPr>
+                  <pic:blipFill>
+                    <a:blip r:embed="rId42"/>
+                    <a:stretch>
+                      <a:fillRect/>
+                    </a:stretch>
+                  </pic:blipFill>
+                  <pic:spPr>
+                    <a:xfrm>
+                      <a:off x="0" y="0"/>
+                      <a:ext cx="5731510" cy="4438015"/>
+                    </a:xfrm>
+                    <a:prstGeom prst="rect">
+                      <a:avLst/>
+                    </a:prstGeom>
+                  </pic:spPr>
+                </pic:pic>
+              </a:graphicData>
+            </a:graphic>
+          </wp:inline>
+        </w:drawing>
+      </w:r>
+    </w:p>
+    <w:p>
+      <w:pPr>
+        <w:pStyle w:val="Heading1"/>
+      </w:pPr>
+      <w:r>
+        <w:t>Conclusion</w:t>
+      </w:r>
+    </w:p>
+    <w:p/>
+    <w:p>
+      <w:pPr>
+        <w:pStyle w:val="Heading1"/>
+      </w:pPr>
+      <w:r>
+        <w:t>Further research</w:t>
+      </w:r>
+    </w:p>
+    <w:p>
+      <w:r>
+        <w:t>The methodology applied in the report can be extended to other geographic areas suffering from the Covid-19, especially with some data from the United States where the number of cases is more significant</w:t>
+      </w:r>
+      <w:r>
+        <w:t>. T</w:t>
+      </w:r>
+      <w:r>
+        <w:t xml:space="preserve">he </w:t>
+      </w:r>
+      <w:r>
+        <w:t xml:space="preserve">US </w:t>
+      </w:r>
+      <w:r>
+        <w:t>data is</w:t>
+      </w:r>
+      <w:r>
+        <w:t xml:space="preserve"> also</w:t>
+      </w:r>
+      <w:r>
+        <w:t xml:space="preserve"> available in more detail, such as the percentage of antibody rate for New York City by Modified Zip Code Tabulation Areas (MODZCTA) as shown in </w:t>
+      </w:r>
+      <w:r>
+        <w:rPr>
+          <w:highlight w:val="yellow"/>
+        </w:rPr>
+        <w:t>{Chart index}</w:t>
+      </w:r>
+      <w:r>
+        <w:t xml:space="preserve">. </w:t>
+      </w:r>
+    </w:p>
+    <w:p>
+      <w:r>
+        <w:rPr>
+          <w:noProof/>
+        </w:rPr>
+        <w:lastRenderedPageBreak/>
+        <w:drawing>
+          <wp:inline distT="0" distB="0" distL="0" distR="0" wp14:anchorId="46B3CF94" wp14:editId="21B41E7E">
+            <wp:extent cx="5731510" cy="3696970"/>
+            <wp:effectExtent l="0" t="0" r="2540" b="0"/>
+            <wp:docPr id="11" name="Picture 11"/>
+            <wp:cNvGraphicFramePr>
+              <a:graphicFrameLocks xmlns:a="http://schemas.openxmlformats.org/drawingml/2006/main" noChangeAspect="1"/>
+            </wp:cNvGraphicFramePr>
+            <a:graphic xmlns:a="http://schemas.openxmlformats.org/drawingml/2006/main">
+              <a:graphicData uri="http://schemas.openxmlformats.org/drawingml/2006/picture">
+                <pic:pic xmlns:pic="http://schemas.openxmlformats.org/drawingml/2006/picture">
+                  <pic:nvPicPr>
+                    <pic:cNvPr id="1" name=""/>
+                    <pic:cNvPicPr/>
+                  </pic:nvPicPr>
+                  <pic:blipFill>
+                    <a:blip r:embed="rId43"/>
+                    <a:stretch>
+                      <a:fillRect/>
+                    </a:stretch>
+                  </pic:blipFill>
+                  <pic:spPr>
+                    <a:xfrm>
+                      <a:off x="0" y="0"/>
                       <a:ext cx="5731510" cy="3696970"/>
                     </a:xfrm>
                     <a:prstGeom prst="rect">
@@ -5214,15 +5183,7 @@
     </w:p>
     <w:p>
       <w:r>
-        <w:t xml:space="preserve">Further analysis based on the US data is out of the scope of this report due to the submission deadline. We hope to further the research to broader geography after receiving feedback from the </w:t>
-      </w:r>
-      <w:proofErr w:type="spellStart"/>
-      <w:r>
-        <w:t>TAs.</w:t>
-      </w:r>
-      <w:proofErr w:type="spellEnd"/>
-      <w:r>
-        <w:t xml:space="preserve">  </w:t>
+        <w:t xml:space="preserve">Further analysis based on the US data is out of the scope of this report due to the submission deadline. We hope to further the research to broader geography after receiving feedback from the TAs.  </w:t>
       </w:r>
     </w:p>
     <w:p/>
@@ -5258,39 +5219,14 @@
           <w:szCs w:val="24"/>
         </w:rPr>
       </w:pPr>
-      <w:proofErr w:type="spellStart"/>
-      <w:r>
-        <w:rPr>
-          <w:sz w:val="24"/>
-          <w:szCs w:val="24"/>
-        </w:rPr>
-        <w:t>Bindiya</w:t>
-      </w:r>
-      <w:proofErr w:type="spellEnd"/>
-      <w:r>
-        <w:rPr>
-          <w:sz w:val="24"/>
-          <w:szCs w:val="24"/>
-        </w:rPr>
-        <w:t xml:space="preserve"> Varghese and K. </w:t>
-      </w:r>
-      <w:proofErr w:type="spellStart"/>
-      <w:r>
-        <w:rPr>
-          <w:sz w:val="24"/>
-          <w:szCs w:val="24"/>
-        </w:rPr>
-        <w:t>Poulose</w:t>
-      </w:r>
-      <w:proofErr w:type="spellEnd"/>
-      <w:r>
-        <w:rPr>
-          <w:sz w:val="24"/>
-          <w:szCs w:val="24"/>
-        </w:rPr>
-        <w:t xml:space="preserve"> Jacob (2014), Spatial Clustering Algorithms – An Overview, Asia Journal of Computer Science and Information Technology, January 2014, sourced from: </w:t>
-      </w:r>
-      <w:hyperlink r:id="rId42" w:history="1">
+      <w:r>
+        <w:rPr>
+          <w:sz w:val="24"/>
+          <w:szCs w:val="24"/>
+        </w:rPr>
+        <w:t xml:space="preserve">Bindiya Varghese and K. Poulose Jacob (2014), Spatial Clustering Algorithms – An Overview, Asia Journal of Computer Science and Information Technology, January 2014, sourced from: </w:t>
+      </w:r>
+      <w:hyperlink r:id="rId44" w:history="1">
         <w:r>
           <w:rPr>
             <w:rStyle w:val="Hyperlink"/>
@@ -5320,25 +5256,9 @@
           <w:sz w:val="24"/>
           <w:szCs w:val="24"/>
         </w:rPr>
-        <w:t xml:space="preserve">Scott Baier and Samuel </w:t>
-      </w:r>
-      <w:proofErr w:type="spellStart"/>
-      <w:r>
-        <w:rPr>
-          <w:sz w:val="24"/>
-          <w:szCs w:val="24"/>
-        </w:rPr>
-        <w:t>Standaert</w:t>
-      </w:r>
-      <w:proofErr w:type="spellEnd"/>
-      <w:r>
-        <w:rPr>
-          <w:sz w:val="24"/>
-          <w:szCs w:val="24"/>
-        </w:rPr>
-        <w:t xml:space="preserve"> (2020), Gravity Models and Empirical Trade, Oxford Research Encyclopedias, source from: </w:t>
-      </w:r>
-      <w:hyperlink r:id="rId43" w:anchor="acrefore-9780190625979-e-327-bibItem-0048" w:history="1">
+        <w:t xml:space="preserve">Scott Baier and Samuel Standaert (2020), Gravity Models and Empirical Trade, Oxford Research Encyclopedias, source from: </w:t>
+      </w:r>
+      <w:hyperlink r:id="rId45" w:anchor="acrefore-9780190625979-e-327-bibItem-0048" w:history="1">
         <w:r>
           <w:rPr>
             <w:rStyle w:val="Hyperlink"/>
@@ -5368,41 +5288,9 @@
           <w:sz w:val="24"/>
           <w:szCs w:val="24"/>
         </w:rPr>
-        <w:t xml:space="preserve">Vadim A. </w:t>
-      </w:r>
-      <w:proofErr w:type="spellStart"/>
-      <w:r>
-        <w:rPr>
-          <w:sz w:val="24"/>
-          <w:szCs w:val="24"/>
-        </w:rPr>
-        <w:t>Karatayev</w:t>
-      </w:r>
-      <w:proofErr w:type="spellEnd"/>
-      <w:r>
-        <w:rPr>
-          <w:sz w:val="24"/>
-          <w:szCs w:val="24"/>
-        </w:rPr>
-        <w:t xml:space="preserve">, Madhur Anand, and Chris T. </w:t>
-      </w:r>
-      <w:proofErr w:type="spellStart"/>
-      <w:r>
-        <w:rPr>
-          <w:sz w:val="24"/>
-          <w:szCs w:val="24"/>
-        </w:rPr>
-        <w:t>Bauch</w:t>
-      </w:r>
-      <w:proofErr w:type="spellEnd"/>
-      <w:r>
-        <w:rPr>
-          <w:sz w:val="24"/>
-          <w:szCs w:val="24"/>
-        </w:rPr>
-        <w:t xml:space="preserve"> (2020), Local lockdowns outperform global lockdown on the far side of the COVID-19 epidemic curve, Proceedings of the National Academy of Science of the United States of America (PNAS), September 2019, sourced from: </w:t>
-      </w:r>
-      <w:hyperlink r:id="rId44" w:history="1">
+        <w:t xml:space="preserve">Vadim A. Karatayev, Madhur Anand, and Chris T. Bauch (2020), Local lockdowns outperform global lockdown on the far side of the COVID-19 epidemic curve, Proceedings of the National Academy of Science of the United States of America (PNAS), September 2019, sourced from: </w:t>
+      </w:r>
+      <w:hyperlink r:id="rId46" w:history="1">
         <w:r>
           <w:rPr>
             <w:rStyle w:val="Hyperlink"/>
@@ -5478,7 +5366,7 @@
         </w:rPr>
         <w:t xml:space="preserve">Source: </w:t>
       </w:r>
-      <w:hyperlink r:id="rId45" w:history="1">
+      <w:hyperlink r:id="rId47" w:history="1">
         <w:r>
           <w:rPr>
             <w:rStyle w:val="Hyperlink"/>
@@ -5538,7 +5426,7 @@
                     <pic:cNvPicPr/>
                   </pic:nvPicPr>
                   <pic:blipFill>
-                    <a:blip r:embed="rId46"/>
+                    <a:blip r:embed="rId48"/>
                     <a:stretch>
                       <a:fillRect/>
                     </a:stretch>
@@ -5587,7 +5475,7 @@
                     <pic:cNvPicPr/>
                   </pic:nvPicPr>
                   <pic:blipFill>
-                    <a:blip r:embed="rId47"/>
+                    <a:blip r:embed="rId49"/>
                     <a:stretch>
                       <a:fillRect/>
                     </a:stretch>

</xml_diff>

<commit_message>
Change the word "avoided" to "prevented" in all charts/text
</commit_message>
<xml_diff>
--- a/gravity_covid_TL/draft report/Draft_report_TL_20210502.docx
+++ b/gravity_covid_TL/draft report/Draft_report_TL_20210502.docx
@@ -306,7 +306,23 @@
           <w:sz w:val="24"/>
           <w:szCs w:val="24"/>
         </w:rPr>
-        <w:t xml:space="preserve"> January 2020 from incoming travelers from China. One month </w:t>
+        <w:t xml:space="preserve"> January 2020 from incoming </w:t>
+      </w:r>
+      <w:proofErr w:type="spellStart"/>
+      <w:r>
+        <w:rPr>
+          <w:sz w:val="24"/>
+          <w:szCs w:val="24"/>
+        </w:rPr>
+        <w:t>travelers</w:t>
+      </w:r>
+      <w:proofErr w:type="spellEnd"/>
+      <w:r>
+        <w:rPr>
+          <w:sz w:val="24"/>
+          <w:szCs w:val="24"/>
+        </w:rPr>
+        <w:t xml:space="preserve"> from China. One month </w:t>
       </w:r>
       <w:r>
         <w:rPr>
@@ -768,7 +784,23 @@
           <w:sz w:val="24"/>
           <w:szCs w:val="24"/>
         </w:rPr>
-        <w:t xml:space="preserve"> the beginning of the spread – the four-digit postcode (a.k.a postal area or POA or POA_NAME16) for each of the three clusters’ origins are shown in the red text annotation below. </w:t>
+        <w:t xml:space="preserve"> the beginning of the spread – the four-digit postcode (</w:t>
+      </w:r>
+      <w:proofErr w:type="spellStart"/>
+      <w:r>
+        <w:rPr>
+          <w:sz w:val="24"/>
+          <w:szCs w:val="24"/>
+        </w:rPr>
+        <w:t>a.k.a</w:t>
+      </w:r>
+      <w:proofErr w:type="spellEnd"/>
+      <w:r>
+        <w:rPr>
+          <w:sz w:val="24"/>
+          <w:szCs w:val="24"/>
+        </w:rPr>
+        <w:t xml:space="preserve"> postal area or POA or POA_NAME16) for each of the three clusters’ origins are shown in the red text annotation below. </w:t>
       </w:r>
     </w:p>
     <w:p>
@@ -790,7 +822,6 @@
         <w:rPr>
           <w:noProof/>
         </w:rPr>
-        <w:lastRenderedPageBreak/>
         <w:drawing>
           <wp:inline distT="0" distB="0" distL="0" distR="0" wp14:anchorId="3B7B168E" wp14:editId="3FA2DC87">
             <wp:extent cx="5731510" cy="2852420"/>
@@ -981,6 +1012,7 @@
         <w:rPr>
           <w:noProof/>
         </w:rPr>
+        <w:lastRenderedPageBreak/>
         <w:drawing>
           <wp:inline distT="0" distB="0" distL="0" distR="0" wp14:anchorId="2C2B49ED" wp14:editId="7983FC09">
             <wp:extent cx="5731510" cy="3566795"/>
@@ -1109,7 +1141,6 @@
         <w:rPr>
           <w:noProof/>
         </w:rPr>
-        <w:lastRenderedPageBreak/>
         <w:drawing>
           <wp:inline distT="0" distB="0" distL="0" distR="0" wp14:anchorId="44BCD46C" wp14:editId="405CD902">
             <wp:extent cx="5731510" cy="3815080"/>
@@ -1535,7 +1566,6 @@
         <w:rPr>
           <w:noProof/>
         </w:rPr>
-        <w:lastRenderedPageBreak/>
         <w:drawing>
           <wp:inline distT="0" distB="0" distL="0" distR="0" wp14:anchorId="0D039BFE" wp14:editId="1CE2961C">
             <wp:extent cx="5731510" cy="4170045"/>
@@ -1890,7 +1920,6 @@
           <w:sz w:val="24"/>
           <w:szCs w:val="24"/>
         </w:rPr>
-        <w:lastRenderedPageBreak/>
         <w:drawing>
           <wp:inline distT="0" distB="0" distL="0" distR="0" wp14:anchorId="404FE417" wp14:editId="681D74C3">
             <wp:extent cx="5731510" cy="4353560"/>
@@ -1940,7 +1969,15 @@
           <w:sz w:val="24"/>
           <w:szCs w:val="24"/>
         </w:rPr>
-        <w:t>These observations inspire the use of the Gravity Models to measure the level of “connectivity” between geographical areas</w:t>
+        <w:t xml:space="preserve">These observations inspire the use of the Gravity Models to measure the level of “connectivity” between geographical </w:t>
+      </w:r>
+      <w:proofErr w:type="gramStart"/>
+      <w:r>
+        <w:rPr>
+          <w:sz w:val="24"/>
+          <w:szCs w:val="24"/>
+        </w:rPr>
+        <w:t>areas</w:t>
       </w:r>
       <w:r>
         <w:rPr>
@@ -1954,7 +1991,15 @@
           <w:sz w:val="24"/>
           <w:szCs w:val="24"/>
         </w:rPr>
-        <w:t xml:space="preserve"> using a series of “point of interest” </w:t>
+        <w:t xml:space="preserve"> using</w:t>
+      </w:r>
+      <w:proofErr w:type="gramEnd"/>
+      <w:r>
+        <w:rPr>
+          <w:sz w:val="24"/>
+          <w:szCs w:val="24"/>
+        </w:rPr>
+        <w:t xml:space="preserve"> a series of “point of interest” </w:t>
       </w:r>
       <w:r>
         <w:rPr>
@@ -2179,7 +2224,15 @@
           <w:sz w:val="24"/>
           <w:szCs w:val="24"/>
         </w:rPr>
-        <w:t xml:space="preserve"> shows the choropleth map filled with the aggregated number of Covid-19 cases by Local Government Area (LGA). It is evident that the spread of the virus in the western areas is more severe and spread out, while the collective number of cases from the northern and the south-eastern regions are relatively lower and comparable. </w:t>
+        <w:t xml:space="preserve"> shows the choropleth map filled with the aggregated number of Covid-19 cases by Local Government Area (LGA). It is </w:t>
+      </w:r>
+      <w:r>
+        <w:rPr>
+          <w:sz w:val="24"/>
+          <w:szCs w:val="24"/>
+        </w:rPr>
+        <w:lastRenderedPageBreak/>
+        <w:t xml:space="preserve">evident that the spread of the virus in the western areas is more severe and spread out, while the collective number of cases from the northern and the south-eastern regions are relatively lower and comparable. </w:t>
       </w:r>
     </w:p>
     <w:p>
@@ -2193,7 +2246,6 @@
         <w:rPr>
           <w:noProof/>
         </w:rPr>
-        <w:lastRenderedPageBreak/>
         <w:drawing>
           <wp:inline distT="0" distB="0" distL="0" distR="0" wp14:anchorId="1F12911B" wp14:editId="2604EACC">
             <wp:extent cx="5731510" cy="3961765"/>
@@ -2547,6 +2599,7 @@
         </w:rPr>
         <w:t xml:space="preserve"> and </w:t>
       </w:r>
+      <w:proofErr w:type="spellStart"/>
       <w:r>
         <w:rPr>
           <w:sz w:val="24"/>
@@ -2554,6 +2607,7 @@
         </w:rPr>
         <w:t>Standaert</w:t>
       </w:r>
+      <w:proofErr w:type="spellEnd"/>
       <w:r>
         <w:rPr>
           <w:sz w:val="24"/>
@@ -2672,8 +2726,23 @@
           <w:sz w:val="24"/>
           <w:szCs w:val="24"/>
         </w:rPr>
-        <w:lastRenderedPageBreak/>
-        <w:t xml:space="preserve">The empirical success of the gravity model has led to the development of a variety of theoretical models to underpin the gravity equation - – such as the structural gravity model based on the Multi-Country Ricardian Model (Eaton and Kortum, 2002), the structural gravity model with heterogeneous firms from Melitz (2003), Chaney (2008) and Redding (2001). </w:t>
+        <w:t xml:space="preserve">The empirical success of the gravity model has led to the development of a variety of theoretical models to underpin the gravity equation - – such as the structural gravity model based on the Multi-Country Ricardian Model (Eaton and </w:t>
+      </w:r>
+      <w:proofErr w:type="spellStart"/>
+      <w:r>
+        <w:rPr>
+          <w:sz w:val="24"/>
+          <w:szCs w:val="24"/>
+        </w:rPr>
+        <w:t>Kortum</w:t>
+      </w:r>
+      <w:proofErr w:type="spellEnd"/>
+      <w:r>
+        <w:rPr>
+          <w:sz w:val="24"/>
+          <w:szCs w:val="24"/>
+        </w:rPr>
+        <w:t xml:space="preserve">, 2002), the structural gravity model with heterogeneous firms from Melitz (2003), Chaney (2008) and Redding (2001). </w:t>
       </w:r>
     </w:p>
     <w:p>
@@ -2950,6 +3019,7 @@
           <w:szCs w:val="24"/>
           <w:highlight w:val="yellow"/>
         </w:rPr>
+        <w:lastRenderedPageBreak/>
         <w:t>{Chart index}</w:t>
       </w:r>
       <w:r>
@@ -2957,7 +3027,23 @@
           <w:sz w:val="24"/>
           <w:szCs w:val="24"/>
         </w:rPr>
-        <w:t xml:space="preserve"> shows the geo-coordinates of POIs (hospitals, schools, shopping centers, and supermarkets) in the Sydney area, overlaying the choropleth map of accumulated Covid-19 cases. </w:t>
+        <w:t xml:space="preserve"> shows the geo-coordinates of POIs (hospitals, schools, shopping </w:t>
+      </w:r>
+      <w:proofErr w:type="spellStart"/>
+      <w:r>
+        <w:rPr>
+          <w:sz w:val="24"/>
+          <w:szCs w:val="24"/>
+        </w:rPr>
+        <w:t>centers</w:t>
+      </w:r>
+      <w:proofErr w:type="spellEnd"/>
+      <w:r>
+        <w:rPr>
+          <w:sz w:val="24"/>
+          <w:szCs w:val="24"/>
+        </w:rPr>
+        <w:t xml:space="preserve">, and supermarkets) in the Sydney area, overlaying the choropleth map of accumulated Covid-19 cases. </w:t>
       </w:r>
     </w:p>
     <w:p>
@@ -3023,6 +3109,7 @@
         <w:t xml:space="preserve">We used the </w:t>
       </w:r>
       <w:hyperlink r:id="rId16" w:history="1">
+        <w:proofErr w:type="spellStart"/>
         <w:r>
           <w:rPr>
             <w:rStyle w:val="Hyperlink"/>
@@ -3031,6 +3118,7 @@
           </w:rPr>
           <w:t>sp</w:t>
         </w:r>
+        <w:proofErr w:type="spellEnd"/>
       </w:hyperlink>
       <w:r>
         <w:rPr>
@@ -3116,14 +3204,30 @@
           <w:sz w:val="24"/>
           <w:szCs w:val="24"/>
         </w:rPr>
-        <w:t xml:space="preserve">As an illustration, </w:t>
-      </w:r>
-      <w:r>
-        <w:rPr>
-          <w:sz w:val="24"/>
-          <w:szCs w:val="24"/>
-        </w:rPr>
-        <w:t xml:space="preserve"> we </w:t>
+        <w:t xml:space="preserve">As an </w:t>
+      </w:r>
+      <w:proofErr w:type="gramStart"/>
+      <w:r>
+        <w:rPr>
+          <w:sz w:val="24"/>
+          <w:szCs w:val="24"/>
+        </w:rPr>
+        <w:t xml:space="preserve">illustration, </w:t>
+      </w:r>
+      <w:r>
+        <w:rPr>
+          <w:sz w:val="24"/>
+          <w:szCs w:val="24"/>
+        </w:rPr>
+        <w:t xml:space="preserve"> we</w:t>
+      </w:r>
+      <w:proofErr w:type="gramEnd"/>
+      <w:r>
+        <w:rPr>
+          <w:sz w:val="24"/>
+          <w:szCs w:val="24"/>
+        </w:rPr>
+        <w:t xml:space="preserve"> </w:t>
       </w:r>
       <w:r>
         <w:rPr>
@@ -3589,7 +3693,6 @@
           <w:sz w:val="24"/>
           <w:szCs w:val="24"/>
         </w:rPr>
-        <w:lastRenderedPageBreak/>
         <w:t>The combined gravity</w:t>
       </w:r>
       <w:r>
@@ -3857,7 +3960,6 @@
         <w:pStyle w:val="Heading1"/>
       </w:pPr>
       <w:r>
-        <w:lastRenderedPageBreak/>
         <w:t>Data</w:t>
       </w:r>
     </w:p>
@@ -4192,6 +4294,7 @@
                 <w:sz w:val="24"/>
                 <w:szCs w:val="24"/>
               </w:rPr>
+              <w:lastRenderedPageBreak/>
               <w:t>Public transport (train, metro, light-rail, ferry stations)</w:t>
             </w:r>
           </w:p>
@@ -4408,6 +4511,7 @@
         <w:t xml:space="preserve"> gathered from the Google Distance Matrix API (through the interface of the `</w:t>
       </w:r>
       <w:hyperlink r:id="rId33" w:history="1">
+        <w:proofErr w:type="spellStart"/>
         <w:r>
           <w:rPr>
             <w:rStyle w:val="Hyperlink"/>
@@ -4416,6 +4520,7 @@
           </w:rPr>
           <w:t>ggmap</w:t>
         </w:r>
+        <w:proofErr w:type="spellEnd"/>
       </w:hyperlink>
       <w:r>
         <w:rPr>
@@ -4578,7 +4683,6 @@
           <w:sz w:val="24"/>
           <w:szCs w:val="24"/>
         </w:rPr>
-        <w:lastRenderedPageBreak/>
         <w:t xml:space="preserve">From there, we aggregate the SSC level data to the less granular POA level for the analysis. </w:t>
       </w:r>
     </w:p>
@@ -4606,7 +4710,27 @@
           <w:sz w:val="24"/>
           <w:szCs w:val="24"/>
         </w:rPr>
-        <w:t>Evaluation metric time series, e.g. conditional probability of positive case</w:t>
+        <w:t xml:space="preserve">Evaluation metric time series, </w:t>
+      </w:r>
+      <w:proofErr w:type="gramStart"/>
+      <w:r>
+        <w:rPr>
+          <w:i/>
+          <w:iCs/>
+          <w:sz w:val="24"/>
+          <w:szCs w:val="24"/>
+        </w:rPr>
+        <w:t>e.g.</w:t>
+      </w:r>
+      <w:proofErr w:type="gramEnd"/>
+      <w:r>
+        <w:rPr>
+          <w:i/>
+          <w:iCs/>
+          <w:sz w:val="24"/>
+          <w:szCs w:val="24"/>
+        </w:rPr>
+        <w:t xml:space="preserve"> conditional probability of positive case</w:t>
       </w:r>
     </w:p>
     <w:p>
@@ -4731,6 +4855,7 @@
         <w:rPr>
           <w:noProof/>
         </w:rPr>
+        <w:lastRenderedPageBreak/>
         <w:drawing>
           <wp:inline distT="0" distB="0" distL="0" distR="0" wp14:anchorId="138E3B9C" wp14:editId="2935051D">
             <wp:extent cx="5731510" cy="3217545"/>
@@ -4785,7 +4910,6 @@
           <w:sz w:val="24"/>
           <w:szCs w:val="24"/>
         </w:rPr>
-        <w:lastRenderedPageBreak/>
         <w:t>Entire LGA lockdown</w:t>
       </w:r>
     </w:p>
@@ -4942,10 +5066,10 @@
           <w:noProof/>
         </w:rPr>
         <w:drawing>
-          <wp:inline distT="0" distB="0" distL="0" distR="0" wp14:anchorId="1EC6324E" wp14:editId="7F7EBBDA">
-            <wp:extent cx="4152783" cy="1975104"/>
-            <wp:effectExtent l="0" t="0" r="635" b="6350"/>
-            <wp:docPr id="31" name="Picture 31"/>
+          <wp:inline distT="0" distB="0" distL="0" distR="0" wp14:anchorId="29FBA364" wp14:editId="1177B1BA">
+            <wp:extent cx="3781425" cy="1894035"/>
+            <wp:effectExtent l="0" t="0" r="0" b="0"/>
+            <wp:docPr id="7" name="Picture 7"/>
             <wp:cNvGraphicFramePr>
               <a:graphicFrameLocks xmlns:a="http://schemas.openxmlformats.org/drawingml/2006/main" noChangeAspect="1"/>
             </wp:cNvGraphicFramePr>
@@ -4965,7 +5089,7 @@
                   <pic:spPr>
                     <a:xfrm>
                       <a:off x="0" y="0"/>
-                      <a:ext cx="4169244" cy="1982933"/>
+                      <a:ext cx="3798028" cy="1902351"/>
                     </a:xfrm>
                     <a:prstGeom prst="rect">
                       <a:avLst/>
@@ -4990,9 +5114,9 @@
           <w:noProof/>
         </w:rPr>
         <w:drawing>
-          <wp:inline distT="0" distB="0" distL="0" distR="0" wp14:anchorId="03D026B0" wp14:editId="4070115D">
-            <wp:extent cx="3057754" cy="1821062"/>
-            <wp:effectExtent l="0" t="0" r="0" b="8255"/>
+          <wp:inline distT="0" distB="0" distL="0" distR="0" wp14:anchorId="03D026B0" wp14:editId="6094EA6E">
+            <wp:extent cx="3333750" cy="1985434"/>
+            <wp:effectExtent l="0" t="0" r="0" b="0"/>
             <wp:docPr id="32" name="Picture 32"/>
             <wp:cNvGraphicFramePr>
               <a:graphicFrameLocks xmlns:a="http://schemas.openxmlformats.org/drawingml/2006/main" noChangeAspect="1"/>
@@ -5013,7 +5137,7 @@
                   <pic:spPr>
                     <a:xfrm>
                       <a:off x="0" y="0"/>
-                      <a:ext cx="3072682" cy="1829953"/>
+                      <a:ext cx="3369296" cy="2006604"/>
                     </a:xfrm>
                     <a:prstGeom prst="rect">
                       <a:avLst/>
@@ -5040,10 +5164,10 @@
           <w:noProof/>
         </w:rPr>
         <w:drawing>
-          <wp:inline distT="0" distB="0" distL="0" distR="0" wp14:anchorId="2FC89D4D" wp14:editId="1461FD85">
-            <wp:extent cx="5517214" cy="4045305"/>
-            <wp:effectExtent l="0" t="0" r="7620" b="0"/>
-            <wp:docPr id="33" name="Picture 33"/>
+          <wp:inline distT="0" distB="0" distL="0" distR="0" wp14:anchorId="453E8D7C" wp14:editId="4C3D6325">
+            <wp:extent cx="5731510" cy="4005580"/>
+            <wp:effectExtent l="0" t="0" r="2540" b="0"/>
+            <wp:docPr id="13" name="Picture 13"/>
             <wp:cNvGraphicFramePr>
               <a:graphicFrameLocks xmlns:a="http://schemas.openxmlformats.org/drawingml/2006/main" noChangeAspect="1"/>
             </wp:cNvGraphicFramePr>
@@ -5063,7 +5187,7 @@
                   <pic:spPr>
                     <a:xfrm>
                       <a:off x="0" y="0"/>
-                      <a:ext cx="5524588" cy="4050711"/>
+                      <a:ext cx="5731510" cy="4005580"/>
                     </a:xfrm>
                     <a:prstGeom prst="rect">
                       <a:avLst/>
@@ -5132,7 +5256,6 @@
           <w:b/>
           <w:bCs/>
         </w:rPr>
-        <w:lastRenderedPageBreak/>
         <w:t>Sensitivity of the lockdown period (14)</w:t>
       </w:r>
     </w:p>
@@ -5142,10 +5265,10 @@
           <w:noProof/>
         </w:rPr>
         <w:drawing>
-          <wp:inline distT="0" distB="0" distL="0" distR="0" wp14:anchorId="6507210E" wp14:editId="79408CC6">
-            <wp:extent cx="5731510" cy="5740400"/>
-            <wp:effectExtent l="0" t="0" r="2540" b="0"/>
-            <wp:docPr id="12" name="Picture 12"/>
+          <wp:inline distT="0" distB="0" distL="0" distR="0" wp14:anchorId="0B178840" wp14:editId="2B36BA9E">
+            <wp:extent cx="5731510" cy="5803265"/>
+            <wp:effectExtent l="0" t="0" r="2540" b="6985"/>
+            <wp:docPr id="20" name="Picture 20"/>
             <wp:cNvGraphicFramePr>
               <a:graphicFrameLocks xmlns:a="http://schemas.openxmlformats.org/drawingml/2006/main" noChangeAspect="1"/>
             </wp:cNvGraphicFramePr>
@@ -5165,7 +5288,7 @@
                   <pic:spPr>
                     <a:xfrm>
                       <a:off x="0" y="0"/>
-                      <a:ext cx="5731510" cy="5740400"/>
+                      <a:ext cx="5731510" cy="5803265"/>
                     </a:xfrm>
                     <a:prstGeom prst="rect">
                       <a:avLst/>
@@ -5215,7 +5338,11 @@
         <w:t xml:space="preserve"> also</w:t>
       </w:r>
       <w:r>
-        <w:t xml:space="preserve"> available in more detail, such as the percentage of antibody rate for New York City by Modified Zip Code Tabulation Areas (MODZCTA) as shown in </w:t>
+        <w:t xml:space="preserve"> </w:t>
+      </w:r>
+      <w:r>
+        <w:lastRenderedPageBreak/>
+        <w:t xml:space="preserve">available in more detail, such as the percentage of antibody rate for New York City by Modified Zip Code Tabulation Areas (MODZCTA) as shown in </w:t>
       </w:r>
       <w:r>
         <w:rPr>
@@ -5232,7 +5359,6 @@
         <w:rPr>
           <w:noProof/>
         </w:rPr>
-        <w:lastRenderedPageBreak/>
         <w:drawing>
           <wp:inline distT="0" distB="0" distL="0" distR="0" wp14:anchorId="46B3CF94" wp14:editId="21B41E7E">
             <wp:extent cx="5731510" cy="3696970"/>
@@ -5272,7 +5398,15 @@
     </w:p>
     <w:p>
       <w:r>
-        <w:t xml:space="preserve">Further analysis based on the US data is out of the scope of this report due to the submission deadline. We hope to further the research to broader geography after receiving feedback from the TAs.  </w:t>
+        <w:t xml:space="preserve">Further analysis based on the US data is out of the scope of this report due to the submission deadline. We hope to further the research to broader geography after receiving feedback from the </w:t>
+      </w:r>
+      <w:proofErr w:type="spellStart"/>
+      <w:r>
+        <w:t>TAs.</w:t>
+      </w:r>
+      <w:proofErr w:type="spellEnd"/>
+      <w:r>
+        <w:t xml:space="preserve">  </w:t>
       </w:r>
     </w:p>
     <w:p/>
@@ -5308,12 +5442,37 @@
           <w:szCs w:val="24"/>
         </w:rPr>
       </w:pPr>
-      <w:r>
-        <w:rPr>
-          <w:sz w:val="24"/>
-          <w:szCs w:val="24"/>
-        </w:rPr>
-        <w:t xml:space="preserve">Bindiya Varghese and K. Poulose Jacob (2014), Spatial Clustering Algorithms – An Overview, Asia Journal of Computer Science and Information Technology, January 2014, sourced from: </w:t>
+      <w:proofErr w:type="spellStart"/>
+      <w:r>
+        <w:rPr>
+          <w:sz w:val="24"/>
+          <w:szCs w:val="24"/>
+        </w:rPr>
+        <w:t>Bindiya</w:t>
+      </w:r>
+      <w:proofErr w:type="spellEnd"/>
+      <w:r>
+        <w:rPr>
+          <w:sz w:val="24"/>
+          <w:szCs w:val="24"/>
+        </w:rPr>
+        <w:t xml:space="preserve"> Varghese and K. </w:t>
+      </w:r>
+      <w:proofErr w:type="spellStart"/>
+      <w:r>
+        <w:rPr>
+          <w:sz w:val="24"/>
+          <w:szCs w:val="24"/>
+        </w:rPr>
+        <w:t>Poulose</w:t>
+      </w:r>
+      <w:proofErr w:type="spellEnd"/>
+      <w:r>
+        <w:rPr>
+          <w:sz w:val="24"/>
+          <w:szCs w:val="24"/>
+        </w:rPr>
+        <w:t xml:space="preserve"> Jacob (2014), Spatial Clustering Algorithms – An Overview, Asia Journal of Computer Science and Information Technology, January 2014, sourced from: </w:t>
       </w:r>
       <w:hyperlink r:id="rId46" w:history="1">
         <w:r>
@@ -5345,7 +5504,23 @@
           <w:sz w:val="24"/>
           <w:szCs w:val="24"/>
         </w:rPr>
-        <w:t xml:space="preserve">Scott Baier and Samuel Standaert (2020), Gravity Models and Empirical Trade, Oxford Research Encyclopedias, source from: </w:t>
+        <w:t xml:space="preserve">Scott Baier and Samuel </w:t>
+      </w:r>
+      <w:proofErr w:type="spellStart"/>
+      <w:r>
+        <w:rPr>
+          <w:sz w:val="24"/>
+          <w:szCs w:val="24"/>
+        </w:rPr>
+        <w:t>Standaert</w:t>
+      </w:r>
+      <w:proofErr w:type="spellEnd"/>
+      <w:r>
+        <w:rPr>
+          <w:sz w:val="24"/>
+          <w:szCs w:val="24"/>
+        </w:rPr>
+        <w:t xml:space="preserve"> (2020), Gravity Models and Empirical Trade, Oxford Research Encyclopedias, source from: </w:t>
       </w:r>
       <w:hyperlink r:id="rId47" w:anchor="acrefore-9780190625979-e-327-bibItem-0048" w:history="1">
         <w:r>
@@ -5377,7 +5552,39 @@
           <w:sz w:val="24"/>
           <w:szCs w:val="24"/>
         </w:rPr>
-        <w:t xml:space="preserve">Vadim A. Karatayev, Madhur Anand, and Chris T. Bauch (2020), Local lockdowns outperform global lockdown on the far side of the COVID-19 epidemic curve, Proceedings of the National Academy of Science of the United States of America (PNAS), September 2019, sourced from: </w:t>
+        <w:t xml:space="preserve">Vadim A. </w:t>
+      </w:r>
+      <w:proofErr w:type="spellStart"/>
+      <w:r>
+        <w:rPr>
+          <w:sz w:val="24"/>
+          <w:szCs w:val="24"/>
+        </w:rPr>
+        <w:t>Karatayev</w:t>
+      </w:r>
+      <w:proofErr w:type="spellEnd"/>
+      <w:r>
+        <w:rPr>
+          <w:sz w:val="24"/>
+          <w:szCs w:val="24"/>
+        </w:rPr>
+        <w:t xml:space="preserve">, Madhur Anand, and Chris T. </w:t>
+      </w:r>
+      <w:proofErr w:type="spellStart"/>
+      <w:r>
+        <w:rPr>
+          <w:sz w:val="24"/>
+          <w:szCs w:val="24"/>
+        </w:rPr>
+        <w:t>Bauch</w:t>
+      </w:r>
+      <w:proofErr w:type="spellEnd"/>
+      <w:r>
+        <w:rPr>
+          <w:sz w:val="24"/>
+          <w:szCs w:val="24"/>
+        </w:rPr>
+        <w:t xml:space="preserve"> (2020), Local lockdowns outperform global lockdown on the far side of the COVID-19 epidemic curve, Proceedings of the National Academy of Science of the United States of America (PNAS), September 2019, sourced from: </w:t>
       </w:r>
       <w:hyperlink r:id="rId48" w:history="1">
         <w:r>

</xml_diff>

<commit_message>
change k=10 for all clustering method
</commit_message>
<xml_diff>
--- a/gravity_covid_TL/draft report/Draft_report_TL_20210502.docx
+++ b/gravity_covid_TL/draft report/Draft_report_TL_20210502.docx
@@ -306,23 +306,7 @@
           <w:sz w:val="24"/>
           <w:szCs w:val="24"/>
         </w:rPr>
-        <w:t xml:space="preserve"> January 2020 from incoming </w:t>
-      </w:r>
-      <w:proofErr w:type="spellStart"/>
-      <w:r>
-        <w:rPr>
-          <w:sz w:val="24"/>
-          <w:szCs w:val="24"/>
-        </w:rPr>
-        <w:t>travelers</w:t>
-      </w:r>
-      <w:proofErr w:type="spellEnd"/>
-      <w:r>
-        <w:rPr>
-          <w:sz w:val="24"/>
-          <w:szCs w:val="24"/>
-        </w:rPr>
-        <w:t xml:space="preserve"> from China. One month </w:t>
+        <w:t xml:space="preserve"> January 2020 from incoming travelers from China. One month </w:t>
       </w:r>
       <w:r>
         <w:rPr>
@@ -784,23 +768,7 @@
           <w:sz w:val="24"/>
           <w:szCs w:val="24"/>
         </w:rPr>
-        <w:t xml:space="preserve"> the beginning of the spread – the four-digit postcode (</w:t>
-      </w:r>
-      <w:proofErr w:type="spellStart"/>
-      <w:r>
-        <w:rPr>
-          <w:sz w:val="24"/>
-          <w:szCs w:val="24"/>
-        </w:rPr>
-        <w:t>a.k.a</w:t>
-      </w:r>
-      <w:proofErr w:type="spellEnd"/>
-      <w:r>
-        <w:rPr>
-          <w:sz w:val="24"/>
-          <w:szCs w:val="24"/>
-        </w:rPr>
-        <w:t xml:space="preserve"> postal area or POA or POA_NAME16) for each of the three clusters’ origins are shown in the red text annotation below. </w:t>
+        <w:t xml:space="preserve"> the beginning of the spread – the four-digit postcode (a.k.a postal area or POA or POA_NAME16) for each of the three clusters’ origins are shown in the red text annotation below. </w:t>
       </w:r>
     </w:p>
     <w:p>
@@ -822,6 +790,7 @@
         <w:rPr>
           <w:noProof/>
         </w:rPr>
+        <w:lastRenderedPageBreak/>
         <w:drawing>
           <wp:inline distT="0" distB="0" distL="0" distR="0" wp14:anchorId="3B7B168E" wp14:editId="3FA2DC87">
             <wp:extent cx="5731510" cy="2852420"/>
@@ -1012,7 +981,6 @@
         <w:rPr>
           <w:noProof/>
         </w:rPr>
-        <w:lastRenderedPageBreak/>
         <w:drawing>
           <wp:inline distT="0" distB="0" distL="0" distR="0" wp14:anchorId="2C2B49ED" wp14:editId="7983FC09">
             <wp:extent cx="5731510" cy="3566795"/>
@@ -1141,6 +1109,7 @@
         <w:rPr>
           <w:noProof/>
         </w:rPr>
+        <w:lastRenderedPageBreak/>
         <w:drawing>
           <wp:inline distT="0" distB="0" distL="0" distR="0" wp14:anchorId="44BCD46C" wp14:editId="405CD902">
             <wp:extent cx="5731510" cy="3815080"/>
@@ -1566,6 +1535,7 @@
         <w:rPr>
           <w:noProof/>
         </w:rPr>
+        <w:lastRenderedPageBreak/>
         <w:drawing>
           <wp:inline distT="0" distB="0" distL="0" distR="0" wp14:anchorId="0D039BFE" wp14:editId="1CE2961C">
             <wp:extent cx="5731510" cy="4170045"/>
@@ -1920,6 +1890,7 @@
           <w:sz w:val="24"/>
           <w:szCs w:val="24"/>
         </w:rPr>
+        <w:lastRenderedPageBreak/>
         <w:drawing>
           <wp:inline distT="0" distB="0" distL="0" distR="0" wp14:anchorId="404FE417" wp14:editId="681D74C3">
             <wp:extent cx="5731510" cy="4353560"/>
@@ -1969,15 +1940,7 @@
           <w:sz w:val="24"/>
           <w:szCs w:val="24"/>
         </w:rPr>
-        <w:t xml:space="preserve">These observations inspire the use of the Gravity Models to measure the level of “connectivity” between geographical </w:t>
-      </w:r>
-      <w:proofErr w:type="gramStart"/>
-      <w:r>
-        <w:rPr>
-          <w:sz w:val="24"/>
-          <w:szCs w:val="24"/>
-        </w:rPr>
-        <w:t>areas</w:t>
+        <w:t>These observations inspire the use of the Gravity Models to measure the level of “connectivity” between geographical areas</w:t>
       </w:r>
       <w:r>
         <w:rPr>
@@ -1991,15 +1954,7 @@
           <w:sz w:val="24"/>
           <w:szCs w:val="24"/>
         </w:rPr>
-        <w:t xml:space="preserve"> using</w:t>
-      </w:r>
-      <w:proofErr w:type="gramEnd"/>
-      <w:r>
-        <w:rPr>
-          <w:sz w:val="24"/>
-          <w:szCs w:val="24"/>
-        </w:rPr>
-        <w:t xml:space="preserve"> a series of “point of interest” </w:t>
+        <w:t xml:space="preserve"> using a series of “point of interest” </w:t>
       </w:r>
       <w:r>
         <w:rPr>
@@ -2224,28 +2179,21 @@
           <w:sz w:val="24"/>
           <w:szCs w:val="24"/>
         </w:rPr>
-        <w:t xml:space="preserve"> shows the choropleth map filled with the aggregated number of Covid-19 cases by Local Government Area (LGA). It is </w:t>
-      </w:r>
-      <w:r>
-        <w:rPr>
-          <w:sz w:val="24"/>
-          <w:szCs w:val="24"/>
+        <w:t xml:space="preserve"> shows the choropleth map filled with the aggregated number of Covid-19 cases by Local Government Area (LGA). It is evident that the spread of the virus in the western areas is more severe and spread out, while the collective number of cases from the northern and the south-eastern regions are relatively lower and comparable. </w:t>
+      </w:r>
+    </w:p>
+    <w:p>
+      <w:pPr>
+        <w:rPr>
+          <w:sz w:val="24"/>
+          <w:szCs w:val="24"/>
+        </w:rPr>
+      </w:pPr>
+      <w:r>
+        <w:rPr>
+          <w:noProof/>
         </w:rPr>
         <w:lastRenderedPageBreak/>
-        <w:t xml:space="preserve">evident that the spread of the virus in the western areas is more severe and spread out, while the collective number of cases from the northern and the south-eastern regions are relatively lower and comparable. </w:t>
-      </w:r>
-    </w:p>
-    <w:p>
-      <w:pPr>
-        <w:rPr>
-          <w:sz w:val="24"/>
-          <w:szCs w:val="24"/>
-        </w:rPr>
-      </w:pPr>
-      <w:r>
-        <w:rPr>
-          <w:noProof/>
-        </w:rPr>
         <w:drawing>
           <wp:inline distT="0" distB="0" distL="0" distR="0" wp14:anchorId="1F12911B" wp14:editId="2604EACC">
             <wp:extent cx="5731510" cy="3961765"/>
@@ -2599,7 +2547,6 @@
         </w:rPr>
         <w:t xml:space="preserve"> and </w:t>
       </w:r>
-      <w:proofErr w:type="spellStart"/>
       <w:r>
         <w:rPr>
           <w:sz w:val="24"/>
@@ -2607,7 +2554,6 @@
         </w:rPr>
         <w:t>Standaert</w:t>
       </w:r>
-      <w:proofErr w:type="spellEnd"/>
       <w:r>
         <w:rPr>
           <w:sz w:val="24"/>
@@ -2726,23 +2672,8 @@
           <w:sz w:val="24"/>
           <w:szCs w:val="24"/>
         </w:rPr>
-        <w:t xml:space="preserve">The empirical success of the gravity model has led to the development of a variety of theoretical models to underpin the gravity equation - – such as the structural gravity model based on the Multi-Country Ricardian Model (Eaton and </w:t>
-      </w:r>
-      <w:proofErr w:type="spellStart"/>
-      <w:r>
-        <w:rPr>
-          <w:sz w:val="24"/>
-          <w:szCs w:val="24"/>
-        </w:rPr>
-        <w:t>Kortum</w:t>
-      </w:r>
-      <w:proofErr w:type="spellEnd"/>
-      <w:r>
-        <w:rPr>
-          <w:sz w:val="24"/>
-          <w:szCs w:val="24"/>
-        </w:rPr>
-        <w:t xml:space="preserve">, 2002), the structural gravity model with heterogeneous firms from Melitz (2003), Chaney (2008) and Redding (2001). </w:t>
+        <w:lastRenderedPageBreak/>
+        <w:t xml:space="preserve">The empirical success of the gravity model has led to the development of a variety of theoretical models to underpin the gravity equation - – such as the structural gravity model based on the Multi-Country Ricardian Model (Eaton and Kortum, 2002), the structural gravity model with heterogeneous firms from Melitz (2003), Chaney (2008) and Redding (2001). </w:t>
       </w:r>
     </w:p>
     <w:p>
@@ -3019,7 +2950,6 @@
           <w:szCs w:val="24"/>
           <w:highlight w:val="yellow"/>
         </w:rPr>
-        <w:lastRenderedPageBreak/>
         <w:t>{Chart index}</w:t>
       </w:r>
       <w:r>
@@ -3027,23 +2957,7 @@
           <w:sz w:val="24"/>
           <w:szCs w:val="24"/>
         </w:rPr>
-        <w:t xml:space="preserve"> shows the geo-coordinates of POIs (hospitals, schools, shopping </w:t>
-      </w:r>
-      <w:proofErr w:type="spellStart"/>
-      <w:r>
-        <w:rPr>
-          <w:sz w:val="24"/>
-          <w:szCs w:val="24"/>
-        </w:rPr>
-        <w:t>centers</w:t>
-      </w:r>
-      <w:proofErr w:type="spellEnd"/>
-      <w:r>
-        <w:rPr>
-          <w:sz w:val="24"/>
-          <w:szCs w:val="24"/>
-        </w:rPr>
-        <w:t xml:space="preserve">, and supermarkets) in the Sydney area, overlaying the choropleth map of accumulated Covid-19 cases. </w:t>
+        <w:t xml:space="preserve"> shows the geo-coordinates of POIs (hospitals, schools, shopping centers, and supermarkets) in the Sydney area, overlaying the choropleth map of accumulated Covid-19 cases. </w:t>
       </w:r>
     </w:p>
     <w:p>
@@ -3109,7 +3023,6 @@
         <w:t xml:space="preserve">We used the </w:t>
       </w:r>
       <w:hyperlink r:id="rId16" w:history="1">
-        <w:proofErr w:type="spellStart"/>
         <w:r>
           <w:rPr>
             <w:rStyle w:val="Hyperlink"/>
@@ -3118,7 +3031,6 @@
           </w:rPr>
           <w:t>sp</w:t>
         </w:r>
-        <w:proofErr w:type="spellEnd"/>
       </w:hyperlink>
       <w:r>
         <w:rPr>
@@ -3204,30 +3116,14 @@
           <w:sz w:val="24"/>
           <w:szCs w:val="24"/>
         </w:rPr>
-        <w:t xml:space="preserve">As an </w:t>
-      </w:r>
-      <w:proofErr w:type="gramStart"/>
-      <w:r>
-        <w:rPr>
-          <w:sz w:val="24"/>
-          <w:szCs w:val="24"/>
-        </w:rPr>
-        <w:t xml:space="preserve">illustration, </w:t>
-      </w:r>
-      <w:r>
-        <w:rPr>
-          <w:sz w:val="24"/>
-          <w:szCs w:val="24"/>
-        </w:rPr>
-        <w:t xml:space="preserve"> we</w:t>
-      </w:r>
-      <w:proofErr w:type="gramEnd"/>
-      <w:r>
-        <w:rPr>
-          <w:sz w:val="24"/>
-          <w:szCs w:val="24"/>
-        </w:rPr>
-        <w:t xml:space="preserve"> </w:t>
+        <w:t xml:space="preserve">As an illustration, </w:t>
+      </w:r>
+      <w:r>
+        <w:rPr>
+          <w:sz w:val="24"/>
+          <w:szCs w:val="24"/>
+        </w:rPr>
+        <w:t xml:space="preserve"> we </w:t>
       </w:r>
       <w:r>
         <w:rPr>
@@ -3693,6 +3589,7 @@
           <w:sz w:val="24"/>
           <w:szCs w:val="24"/>
         </w:rPr>
+        <w:lastRenderedPageBreak/>
         <w:t>The combined gravity</w:t>
       </w:r>
       <w:r>
@@ -3960,6 +3857,7 @@
         <w:pStyle w:val="Heading1"/>
       </w:pPr>
       <w:r>
+        <w:lastRenderedPageBreak/>
         <w:t>Data</w:t>
       </w:r>
     </w:p>
@@ -4294,7 +4192,6 @@
                 <w:sz w:val="24"/>
                 <w:szCs w:val="24"/>
               </w:rPr>
-              <w:lastRenderedPageBreak/>
               <w:t>Public transport (train, metro, light-rail, ferry stations)</w:t>
             </w:r>
           </w:p>
@@ -4511,7 +4408,6 @@
         <w:t xml:space="preserve"> gathered from the Google Distance Matrix API (through the interface of the `</w:t>
       </w:r>
       <w:hyperlink r:id="rId33" w:history="1">
-        <w:proofErr w:type="spellStart"/>
         <w:r>
           <w:rPr>
             <w:rStyle w:val="Hyperlink"/>
@@ -4520,7 +4416,6 @@
           </w:rPr>
           <w:t>ggmap</w:t>
         </w:r>
-        <w:proofErr w:type="spellEnd"/>
       </w:hyperlink>
       <w:r>
         <w:rPr>
@@ -4683,6 +4578,7 @@
           <w:sz w:val="24"/>
           <w:szCs w:val="24"/>
         </w:rPr>
+        <w:lastRenderedPageBreak/>
         <w:t xml:space="preserve">From there, we aggregate the SSC level data to the less granular POA level for the analysis. </w:t>
       </w:r>
     </w:p>
@@ -4710,27 +4606,7 @@
           <w:sz w:val="24"/>
           <w:szCs w:val="24"/>
         </w:rPr>
-        <w:t xml:space="preserve">Evaluation metric time series, </w:t>
-      </w:r>
-      <w:proofErr w:type="gramStart"/>
-      <w:r>
-        <w:rPr>
-          <w:i/>
-          <w:iCs/>
-          <w:sz w:val="24"/>
-          <w:szCs w:val="24"/>
-        </w:rPr>
-        <w:t>e.g.</w:t>
-      </w:r>
-      <w:proofErr w:type="gramEnd"/>
-      <w:r>
-        <w:rPr>
-          <w:i/>
-          <w:iCs/>
-          <w:sz w:val="24"/>
-          <w:szCs w:val="24"/>
-        </w:rPr>
-        <w:t xml:space="preserve"> conditional probability of positive case</w:t>
+        <w:t>Evaluation metric time series, e.g. conditional probability of positive case</w:t>
       </w:r>
     </w:p>
     <w:p>
@@ -4855,7 +4731,6 @@
         <w:rPr>
           <w:noProof/>
         </w:rPr>
-        <w:lastRenderedPageBreak/>
         <w:drawing>
           <wp:inline distT="0" distB="0" distL="0" distR="0" wp14:anchorId="138E3B9C" wp14:editId="2935051D">
             <wp:extent cx="5731510" cy="3217545"/>
@@ -4910,6 +4785,7 @@
           <w:sz w:val="24"/>
           <w:szCs w:val="24"/>
         </w:rPr>
+        <w:lastRenderedPageBreak/>
         <w:t>Entire LGA lockdown</w:t>
       </w:r>
     </w:p>
@@ -5164,10 +5040,10 @@
           <w:noProof/>
         </w:rPr>
         <w:drawing>
-          <wp:inline distT="0" distB="0" distL="0" distR="0" wp14:anchorId="453E8D7C" wp14:editId="4C3D6325">
-            <wp:extent cx="5731510" cy="4005580"/>
-            <wp:effectExtent l="0" t="0" r="2540" b="0"/>
-            <wp:docPr id="13" name="Picture 13"/>
+          <wp:inline distT="0" distB="0" distL="0" distR="0" wp14:anchorId="5DF77AE4" wp14:editId="54C71996">
+            <wp:extent cx="5731510" cy="4088765"/>
+            <wp:effectExtent l="0" t="0" r="2540" b="6985"/>
+            <wp:docPr id="12" name="Picture 12"/>
             <wp:cNvGraphicFramePr>
               <a:graphicFrameLocks xmlns:a="http://schemas.openxmlformats.org/drawingml/2006/main" noChangeAspect="1"/>
             </wp:cNvGraphicFramePr>
@@ -5187,7 +5063,7 @@
                   <pic:spPr>
                     <a:xfrm>
                       <a:off x="0" y="0"/>
-                      <a:ext cx="5731510" cy="4005580"/>
+                      <a:ext cx="5731510" cy="4088765"/>
                     </a:xfrm>
                     <a:prstGeom prst="rect">
                       <a:avLst/>
@@ -5256,6 +5132,7 @@
           <w:b/>
           <w:bCs/>
         </w:rPr>
+        <w:lastRenderedPageBreak/>
         <w:t>Sensitivity of the lockdown period (14)</w:t>
       </w:r>
     </w:p>
@@ -5265,10 +5142,10 @@
           <w:noProof/>
         </w:rPr>
         <w:drawing>
-          <wp:inline distT="0" distB="0" distL="0" distR="0" wp14:anchorId="0B178840" wp14:editId="2B36BA9E">
-            <wp:extent cx="5731510" cy="5803265"/>
-            <wp:effectExtent l="0" t="0" r="2540" b="6985"/>
-            <wp:docPr id="20" name="Picture 20"/>
+          <wp:inline distT="0" distB="0" distL="0" distR="0" wp14:anchorId="295B5492" wp14:editId="034B0543">
+            <wp:extent cx="5731510" cy="5749290"/>
+            <wp:effectExtent l="0" t="0" r="2540" b="3810"/>
+            <wp:docPr id="27" name="Picture 27"/>
             <wp:cNvGraphicFramePr>
               <a:graphicFrameLocks xmlns:a="http://schemas.openxmlformats.org/drawingml/2006/main" noChangeAspect="1"/>
             </wp:cNvGraphicFramePr>
@@ -5288,7 +5165,7 @@
                   <pic:spPr>
                     <a:xfrm>
                       <a:off x="0" y="0"/>
-                      <a:ext cx="5731510" cy="5803265"/>
+                      <a:ext cx="5731510" cy="5749290"/>
                     </a:xfrm>
                     <a:prstGeom prst="rect">
                       <a:avLst/>
@@ -5338,27 +5215,24 @@
         <w:t xml:space="preserve"> also</w:t>
       </w:r>
       <w:r>
-        <w:t xml:space="preserve"> </w:t>
-      </w:r>
-      <w:r>
+        <w:t xml:space="preserve"> available in more detail, such as the percentage of antibody rate for New York City by Modified Zip Code Tabulation Areas (MODZCTA) as shown in </w:t>
+      </w:r>
+      <w:r>
+        <w:rPr>
+          <w:highlight w:val="yellow"/>
+        </w:rPr>
+        <w:t>{Chart index}</w:t>
+      </w:r>
+      <w:r>
+        <w:t xml:space="preserve">. </w:t>
+      </w:r>
+    </w:p>
+    <w:p>
+      <w:r>
+        <w:rPr>
+          <w:noProof/>
+        </w:rPr>
         <w:lastRenderedPageBreak/>
-        <w:t xml:space="preserve">available in more detail, such as the percentage of antibody rate for New York City by Modified Zip Code Tabulation Areas (MODZCTA) as shown in </w:t>
-      </w:r>
-      <w:r>
-        <w:rPr>
-          <w:highlight w:val="yellow"/>
-        </w:rPr>
-        <w:t>{Chart index}</w:t>
-      </w:r>
-      <w:r>
-        <w:t xml:space="preserve">. </w:t>
-      </w:r>
-    </w:p>
-    <w:p>
-      <w:r>
-        <w:rPr>
-          <w:noProof/>
-        </w:rPr>
         <w:drawing>
           <wp:inline distT="0" distB="0" distL="0" distR="0" wp14:anchorId="46B3CF94" wp14:editId="21B41E7E">
             <wp:extent cx="5731510" cy="3696970"/>
@@ -5398,15 +5272,7 @@
     </w:p>
     <w:p>
       <w:r>
-        <w:t xml:space="preserve">Further analysis based on the US data is out of the scope of this report due to the submission deadline. We hope to further the research to broader geography after receiving feedback from the </w:t>
-      </w:r>
-      <w:proofErr w:type="spellStart"/>
-      <w:r>
-        <w:t>TAs.</w:t>
-      </w:r>
-      <w:proofErr w:type="spellEnd"/>
-      <w:r>
-        <w:t xml:space="preserve">  </w:t>
+        <w:t xml:space="preserve">Further analysis based on the US data is out of the scope of this report due to the submission deadline. We hope to further the research to broader geography after receiving feedback from the TAs.  </w:t>
       </w:r>
     </w:p>
     <w:p/>
@@ -5442,37 +5308,12 @@
           <w:szCs w:val="24"/>
         </w:rPr>
       </w:pPr>
-      <w:proofErr w:type="spellStart"/>
-      <w:r>
-        <w:rPr>
-          <w:sz w:val="24"/>
-          <w:szCs w:val="24"/>
-        </w:rPr>
-        <w:t>Bindiya</w:t>
-      </w:r>
-      <w:proofErr w:type="spellEnd"/>
-      <w:r>
-        <w:rPr>
-          <w:sz w:val="24"/>
-          <w:szCs w:val="24"/>
-        </w:rPr>
-        <w:t xml:space="preserve"> Varghese and K. </w:t>
-      </w:r>
-      <w:proofErr w:type="spellStart"/>
-      <w:r>
-        <w:rPr>
-          <w:sz w:val="24"/>
-          <w:szCs w:val="24"/>
-        </w:rPr>
-        <w:t>Poulose</w:t>
-      </w:r>
-      <w:proofErr w:type="spellEnd"/>
-      <w:r>
-        <w:rPr>
-          <w:sz w:val="24"/>
-          <w:szCs w:val="24"/>
-        </w:rPr>
-        <w:t xml:space="preserve"> Jacob (2014), Spatial Clustering Algorithms – An Overview, Asia Journal of Computer Science and Information Technology, January 2014, sourced from: </w:t>
+      <w:r>
+        <w:rPr>
+          <w:sz w:val="24"/>
+          <w:szCs w:val="24"/>
+        </w:rPr>
+        <w:t xml:space="preserve">Bindiya Varghese and K. Poulose Jacob (2014), Spatial Clustering Algorithms – An Overview, Asia Journal of Computer Science and Information Technology, January 2014, sourced from: </w:t>
       </w:r>
       <w:hyperlink r:id="rId46" w:history="1">
         <w:r>
@@ -5504,23 +5345,7 @@
           <w:sz w:val="24"/>
           <w:szCs w:val="24"/>
         </w:rPr>
-        <w:t xml:space="preserve">Scott Baier and Samuel </w:t>
-      </w:r>
-      <w:proofErr w:type="spellStart"/>
-      <w:r>
-        <w:rPr>
-          <w:sz w:val="24"/>
-          <w:szCs w:val="24"/>
-        </w:rPr>
-        <w:t>Standaert</w:t>
-      </w:r>
-      <w:proofErr w:type="spellEnd"/>
-      <w:r>
-        <w:rPr>
-          <w:sz w:val="24"/>
-          <w:szCs w:val="24"/>
-        </w:rPr>
-        <w:t xml:space="preserve"> (2020), Gravity Models and Empirical Trade, Oxford Research Encyclopedias, source from: </w:t>
+        <w:t xml:space="preserve">Scott Baier and Samuel Standaert (2020), Gravity Models and Empirical Trade, Oxford Research Encyclopedias, source from: </w:t>
       </w:r>
       <w:hyperlink r:id="rId47" w:anchor="acrefore-9780190625979-e-327-bibItem-0048" w:history="1">
         <w:r>
@@ -5552,39 +5377,7 @@
           <w:sz w:val="24"/>
           <w:szCs w:val="24"/>
         </w:rPr>
-        <w:t xml:space="preserve">Vadim A. </w:t>
-      </w:r>
-      <w:proofErr w:type="spellStart"/>
-      <w:r>
-        <w:rPr>
-          <w:sz w:val="24"/>
-          <w:szCs w:val="24"/>
-        </w:rPr>
-        <w:t>Karatayev</w:t>
-      </w:r>
-      <w:proofErr w:type="spellEnd"/>
-      <w:r>
-        <w:rPr>
-          <w:sz w:val="24"/>
-          <w:szCs w:val="24"/>
-        </w:rPr>
-        <w:t xml:space="preserve">, Madhur Anand, and Chris T. </w:t>
-      </w:r>
-      <w:proofErr w:type="spellStart"/>
-      <w:r>
-        <w:rPr>
-          <w:sz w:val="24"/>
-          <w:szCs w:val="24"/>
-        </w:rPr>
-        <w:t>Bauch</w:t>
-      </w:r>
-      <w:proofErr w:type="spellEnd"/>
-      <w:r>
-        <w:rPr>
-          <w:sz w:val="24"/>
-          <w:szCs w:val="24"/>
-        </w:rPr>
-        <w:t xml:space="preserve"> (2020), Local lockdowns outperform global lockdown on the far side of the COVID-19 epidemic curve, Proceedings of the National Academy of Science of the United States of America (PNAS), September 2019, sourced from: </w:t>
+        <w:t xml:space="preserve">Vadim A. Karatayev, Madhur Anand, and Chris T. Bauch (2020), Local lockdowns outperform global lockdown on the far side of the COVID-19 epidemic curve, Proceedings of the National Academy of Science of the United States of America (PNAS), September 2019, sourced from: </w:t>
       </w:r>
       <w:hyperlink r:id="rId48" w:history="1">
         <w:r>

</xml_diff>

<commit_message>
update 1-20 days lockdown chart
</commit_message>
<xml_diff>
--- a/gravity_covid_TL/draft report/Draft_report_TL_20210502.docx
+++ b/gravity_covid_TL/draft report/Draft_report_TL_20210502.docx
@@ -1940,7 +1940,15 @@
           <w:sz w:val="24"/>
           <w:szCs w:val="24"/>
         </w:rPr>
-        <w:t>These observations inspire the use of the Gravity Models to measure the level of “connectivity” between geographical areas</w:t>
+        <w:t xml:space="preserve">These observations inspire the use of the Gravity Models to measure the level of “connectivity” between geographical </w:t>
+      </w:r>
+      <w:proofErr w:type="gramStart"/>
+      <w:r>
+        <w:rPr>
+          <w:sz w:val="24"/>
+          <w:szCs w:val="24"/>
+        </w:rPr>
+        <w:t>areas</w:t>
       </w:r>
       <w:r>
         <w:rPr>
@@ -1954,7 +1962,15 @@
           <w:sz w:val="24"/>
           <w:szCs w:val="24"/>
         </w:rPr>
-        <w:t xml:space="preserve"> using a series of “point of interest” </w:t>
+        <w:t xml:space="preserve"> using</w:t>
+      </w:r>
+      <w:proofErr w:type="gramEnd"/>
+      <w:r>
+        <w:rPr>
+          <w:sz w:val="24"/>
+          <w:szCs w:val="24"/>
+        </w:rPr>
+        <w:t xml:space="preserve"> a series of “point of interest” </w:t>
       </w:r>
       <w:r>
         <w:rPr>
@@ -3116,14 +3132,30 @@
           <w:sz w:val="24"/>
           <w:szCs w:val="24"/>
         </w:rPr>
-        <w:t xml:space="preserve">As an illustration, </w:t>
-      </w:r>
-      <w:r>
-        <w:rPr>
-          <w:sz w:val="24"/>
-          <w:szCs w:val="24"/>
-        </w:rPr>
-        <w:t xml:space="preserve"> we </w:t>
+        <w:t xml:space="preserve">As an </w:t>
+      </w:r>
+      <w:proofErr w:type="gramStart"/>
+      <w:r>
+        <w:rPr>
+          <w:sz w:val="24"/>
+          <w:szCs w:val="24"/>
+        </w:rPr>
+        <w:t xml:space="preserve">illustration, </w:t>
+      </w:r>
+      <w:r>
+        <w:rPr>
+          <w:sz w:val="24"/>
+          <w:szCs w:val="24"/>
+        </w:rPr>
+        <w:t xml:space="preserve"> we</w:t>
+      </w:r>
+      <w:proofErr w:type="gramEnd"/>
+      <w:r>
+        <w:rPr>
+          <w:sz w:val="24"/>
+          <w:szCs w:val="24"/>
+        </w:rPr>
+        <w:t xml:space="preserve"> </w:t>
       </w:r>
       <w:r>
         <w:rPr>
@@ -4606,7 +4638,27 @@
           <w:sz w:val="24"/>
           <w:szCs w:val="24"/>
         </w:rPr>
-        <w:t>Evaluation metric time series, e.g. conditional probability of positive case</w:t>
+        <w:t xml:space="preserve">Evaluation metric time series, </w:t>
+      </w:r>
+      <w:proofErr w:type="gramStart"/>
+      <w:r>
+        <w:rPr>
+          <w:i/>
+          <w:iCs/>
+          <w:sz w:val="24"/>
+          <w:szCs w:val="24"/>
+        </w:rPr>
+        <w:t>e.g.</w:t>
+      </w:r>
+      <w:proofErr w:type="gramEnd"/>
+      <w:r>
+        <w:rPr>
+          <w:i/>
+          <w:iCs/>
+          <w:sz w:val="24"/>
+          <w:szCs w:val="24"/>
+        </w:rPr>
+        <w:t xml:space="preserve"> conditional probability of positive case</w:t>
       </w:r>
     </w:p>
     <w:p>
@@ -5142,10 +5194,10 @@
           <w:noProof/>
         </w:rPr>
         <w:drawing>
-          <wp:inline distT="0" distB="0" distL="0" distR="0" wp14:anchorId="295B5492" wp14:editId="034B0543">
-            <wp:extent cx="5731510" cy="5749290"/>
-            <wp:effectExtent l="0" t="0" r="2540" b="3810"/>
-            <wp:docPr id="27" name="Picture 27"/>
+          <wp:inline distT="0" distB="0" distL="0" distR="0" wp14:anchorId="5F055D20" wp14:editId="669352BF">
+            <wp:extent cx="5731510" cy="5784850"/>
+            <wp:effectExtent l="0" t="0" r="2540" b="6350"/>
+            <wp:docPr id="20" name="Picture 20"/>
             <wp:cNvGraphicFramePr>
               <a:graphicFrameLocks xmlns:a="http://schemas.openxmlformats.org/drawingml/2006/main" noChangeAspect="1"/>
             </wp:cNvGraphicFramePr>
@@ -5165,7 +5217,7 @@
                   <pic:spPr>
                     <a:xfrm>
                       <a:off x="0" y="0"/>
-                      <a:ext cx="5731510" cy="5749290"/>
+                      <a:ext cx="5731510" cy="5784850"/>
                     </a:xfrm>
                     <a:prstGeom prst="rect">
                       <a:avLst/>

</xml_diff>